<commit_message>
Add lab1-2 | computer-algebra
</commit_message>
<xml_diff>
--- a/computer-algebra/lab1-1.docx
+++ b/computer-algebra/lab1-1.docx
@@ -266,7 +266,13 @@
         <w:t xml:space="preserve"> </w:t>
       </w:r>
       <w:r>
-        <w:t>В математике есть такое понятие как натуральные числа, но в системах компьютерной алгебры таких типов данных нет, так как они входят в целый числа.</w:t>
+        <w:t>В математике есть такое понятие как натуральные числа, но в системах компьютерной алгебры таких типов данных нет, так как они входят в целы</w:t>
+      </w:r>
+      <w:r>
+        <w:t>е</w:t>
+      </w:r>
+      <w:r>
+        <w:t xml:space="preserve"> числа.</w:t>
       </w:r>
       <w:r>
         <w:rPr>
@@ -1764,7 +1770,7 @@
 </file>
 
 <file path=customXml/itemProps1.xml><?xml version="1.0" encoding="utf-8"?>
-<ds:datastoreItem xmlns:ds="http://schemas.openxmlformats.org/officeDocument/2006/customXml" ds:itemID="{65D0D529-09AE-4DB5-A2AA-DE8707FB7110}">
+<ds:datastoreItem xmlns:ds="http://schemas.openxmlformats.org/officeDocument/2006/customXml" ds:itemID="{0C6626FF-F2C2-4510-9A73-09EFADC5C014}">
   <ds:schemaRefs>
     <ds:schemaRef ds:uri="http://schemas.openxmlformats.org/officeDocument/2006/bibliography"/>
   </ds:schemaRefs>

</xml_diff>